<commit_message>
MHD2-210: Update AllHaem DNA report templates (AHDT2 readiness)
</commit_message>
<xml_diff>
--- a/inst/templates/AHDT2_OP_AHD_DDX41_VAR.docx
+++ b/inst/templates/AHDT2_OP_AHD_DDX41_VAR.docx
@@ -1265,8 +1265,18 @@
           <w:sz w:val="16"/>
           <w:szCs w:val="16"/>
         </w:rPr>
-        <w:t>Illumina NovaSeq</w:t>
-      </w:r>
+        <w:t xml:space="preserve">Illumina </w:t>
+      </w:r>
+      <w:proofErr w:type="spellStart"/>
+      <w:r>
+        <w:rPr>
+          <w:rFonts w:cs="Arial"/>
+          <w:sz w:val="16"/>
+          <w:szCs w:val="16"/>
+        </w:rPr>
+        <w:t>NovaSeq</w:t>
+      </w:r>
+      <w:proofErr w:type="spellEnd"/>
       <w:r>
         <w:rPr>
           <w:rFonts w:cs="Arial"/>
@@ -1314,7 +1324,43 @@
           <w:sz w:val="16"/>
           <w:szCs w:val="16"/>
         </w:rPr>
-        <w:t>A custom pipeline utilising the Oncoanalyser analysis pipeline (OncoPath v1)</w:t>
+        <w:t xml:space="preserve">A custom pipeline utilising the </w:t>
+      </w:r>
+      <w:proofErr w:type="spellStart"/>
+      <w:r>
+        <w:rPr>
+          <w:rFonts w:cs="Arial"/>
+          <w:sz w:val="16"/>
+          <w:szCs w:val="16"/>
+        </w:rPr>
+        <w:t>Oncoanalyser</w:t>
+      </w:r>
+      <w:proofErr w:type="spellEnd"/>
+      <w:r>
+        <w:rPr>
+          <w:rFonts w:cs="Arial"/>
+          <w:sz w:val="16"/>
+          <w:szCs w:val="16"/>
+        </w:rPr>
+        <w:t xml:space="preserve"> analysis pipeline (</w:t>
+      </w:r>
+      <w:proofErr w:type="spellStart"/>
+      <w:r>
+        <w:rPr>
+          <w:rFonts w:cs="Arial"/>
+          <w:sz w:val="16"/>
+          <w:szCs w:val="16"/>
+        </w:rPr>
+        <w:t>OncoPath</w:t>
+      </w:r>
+      <w:proofErr w:type="spellEnd"/>
+      <w:r>
+        <w:rPr>
+          <w:rFonts w:cs="Arial"/>
+          <w:sz w:val="16"/>
+          <w:szCs w:val="16"/>
+        </w:rPr>
+        <w:t xml:space="preserve"> v1)</w:t>
       </w:r>
       <w:r>
         <w:rPr>
@@ -1339,7 +1385,61 @@
           <w:sz w:val="16"/>
           <w:szCs w:val="16"/>
         </w:rPr>
-        <w:t xml:space="preserve">Variants are analysed using PathOS software (Peter Mac) and described according to HGVS nomenclature version 19.01 (http://varnomen.hgvs.org/) with minor differences in accordance with Peter MacCallum Cancer Centre Molecular Pathology departmental policy. The following population variation and cancer or genetic disease databases are commonly used in addition to literature review to assist with variant interpretation: the Genome Aggregation Database (gnomAD; gnomad.broadinstitute.org), the Catalogue of Somatic Mutations in Cancer (COSMIC; cancer.sanger.ac.uk), ClinVar (ncbi.nlm.nih.gov/clinvar) and the IARC TP53 Database (p53.iarc.fr). </w:t>
+        <w:t>Variants are analysed using PathOS software (Peter Mac) and described according to HGVS nomenclature version 19.01 (http://varnomen.hgvs.org/) with minor differences in accordance with Peter MacCallum Cancer Centre Molecular Pathology departmental policy. The following population variation and cancer or genetic disease databases are commonly used in addition to literature review to assist with variant interpretation: the Genome Aggregation Database (</w:t>
+      </w:r>
+      <w:proofErr w:type="spellStart"/>
+      <w:r>
+        <w:rPr>
+          <w:rFonts w:cs="Arial"/>
+          <w:sz w:val="16"/>
+          <w:szCs w:val="16"/>
+        </w:rPr>
+        <w:t>gnomAD</w:t>
+      </w:r>
+      <w:proofErr w:type="spellEnd"/>
+      <w:r>
+        <w:rPr>
+          <w:rFonts w:cs="Arial"/>
+          <w:sz w:val="16"/>
+          <w:szCs w:val="16"/>
+        </w:rPr>
+        <w:t xml:space="preserve">; gnomad.broadinstitute.org), the Catalogue of Somatic Mutations in Cancer (COSMIC; cancer.sanger.ac.uk), </w:t>
+      </w:r>
+      <w:proofErr w:type="spellStart"/>
+      <w:r>
+        <w:rPr>
+          <w:rFonts w:cs="Arial"/>
+          <w:sz w:val="16"/>
+          <w:szCs w:val="16"/>
+        </w:rPr>
+        <w:t>ClinVar</w:t>
+      </w:r>
+      <w:proofErr w:type="spellEnd"/>
+      <w:r>
+        <w:rPr>
+          <w:rFonts w:cs="Arial"/>
+          <w:sz w:val="16"/>
+          <w:szCs w:val="16"/>
+        </w:rPr>
+        <w:t xml:space="preserve"> (ncbi.nlm.nih.gov/</w:t>
+      </w:r>
+      <w:proofErr w:type="spellStart"/>
+      <w:r>
+        <w:rPr>
+          <w:rFonts w:cs="Arial"/>
+          <w:sz w:val="16"/>
+          <w:szCs w:val="16"/>
+        </w:rPr>
+        <w:t>clinvar</w:t>
+      </w:r>
+      <w:proofErr w:type="spellEnd"/>
+      <w:r>
+        <w:rPr>
+          <w:rFonts w:cs="Arial"/>
+          <w:sz w:val="16"/>
+          <w:szCs w:val="16"/>
+        </w:rPr>
+        <w:t xml:space="preserve">) and the IARC TP53 Database (p53.iarc.fr). </w:t>
       </w:r>
       <w:r>
         <w:rPr>
@@ -1452,7 +1552,25 @@
           <w:sz w:val="16"/>
           <w:szCs w:val="18"/>
         </w:rPr>
-        <w:t xml:space="preserve">(the variant either defines a diagnostic category or is sufficiently specific for the clinical context to contribute to diagnostic subcategorisation), </w:t>
+        <w:t xml:space="preserve">(the variant either defines a diagnostic category or is sufficiently specific for the clinical context to contribute to diagnostic </w:t>
+      </w:r>
+      <w:proofErr w:type="spellStart"/>
+      <w:r>
+        <w:rPr>
+          <w:rFonts w:cs="Arial"/>
+          <w:sz w:val="16"/>
+          <w:szCs w:val="18"/>
+        </w:rPr>
+        <w:t>subcategorisation</w:t>
+      </w:r>
+      <w:proofErr w:type="spellEnd"/>
+      <w:r>
+        <w:rPr>
+          <w:rFonts w:cs="Arial"/>
+          <w:sz w:val="16"/>
+          <w:szCs w:val="18"/>
+        </w:rPr>
+        <w:t xml:space="preserve">), </w:t>
       </w:r>
       <w:r>
         <w:rPr>
@@ -1469,7 +1587,25 @@
           <w:sz w:val="16"/>
           <w:szCs w:val="18"/>
         </w:rPr>
-        <w:t xml:space="preserve"> (the variant has been associated in large trials/series with inferior or superior outcomes in either the context of a specific therapy or independent of therapy. Note this does not take into account interaction between prognostic variants present in the individual patient. Relevant pairwise interactions are presented in the clinical summary), </w:t>
+        <w:t xml:space="preserve"> (the variant has been associated in large trials/series with inferior or superior outcomes in either the context of a specific therapy or independent of therapy. Note this does not </w:t>
+      </w:r>
+      <w:proofErr w:type="gramStart"/>
+      <w:r>
+        <w:rPr>
+          <w:rFonts w:cs="Arial"/>
+          <w:sz w:val="16"/>
+          <w:szCs w:val="18"/>
+        </w:rPr>
+        <w:t>take into account</w:t>
+      </w:r>
+      <w:proofErr w:type="gramEnd"/>
+      <w:r>
+        <w:rPr>
+          <w:rFonts w:cs="Arial"/>
+          <w:sz w:val="16"/>
+          <w:szCs w:val="18"/>
+        </w:rPr>
+        <w:t xml:space="preserve"> interaction between prognostic variants present in the individual patient. Relevant pairwise interactions are presented in the clinical summary), </w:t>
       </w:r>
       <w:r>
         <w:rPr>
@@ -1660,7 +1796,75 @@
           <w:sz w:val="16"/>
           <w:szCs w:val="16"/>
         </w:rPr>
-        <w:t xml:space="preserve">% with the exception of JAK2 c.1849G&gt;T;p.(Val617Phe) (detection limit ~ 1%). This assay is primarily qualitative however, the variant read frequency (VRF) is provided to assist with variant interpretation and is assumed to approximate VAF in most instances (noting that the VAF of some insertions/deletions may be underrepresented due to assay-based allele bias). Copy number variations, loss of heterozygosity, structural rearrangements or aneuploidies are not reported. Insertions or deletions (particularly those &gt; 25 bp in length), including FLT3-ITDs and UBTF-TDs, are not reliably detected by this assay. Genes are analysed using the reference transcripts listed below; coding exons found in alternative transcripts are not assessed by this assay. This assay does not distinguish between somatic and germline variants. In addition, the clonal origin of somatic variants (i.e. disease compartment or cell lineage) cannot be determined. </w:t>
+        <w:t>% with the exception of JAK2 c.1849G&gt;</w:t>
+      </w:r>
+      <w:proofErr w:type="spellStart"/>
+      <w:proofErr w:type="gramStart"/>
+      <w:r>
+        <w:rPr>
+          <w:rFonts w:cs="Arial"/>
+          <w:sz w:val="16"/>
+          <w:szCs w:val="16"/>
+        </w:rPr>
+        <w:t>T;p</w:t>
+      </w:r>
+      <w:proofErr w:type="spellEnd"/>
+      <w:r>
+        <w:rPr>
+          <w:rFonts w:cs="Arial"/>
+          <w:sz w:val="16"/>
+          <w:szCs w:val="16"/>
+        </w:rPr>
+        <w:t>.</w:t>
+      </w:r>
+      <w:proofErr w:type="gramEnd"/>
+      <w:r>
+        <w:rPr>
+          <w:rFonts w:cs="Arial"/>
+          <w:sz w:val="16"/>
+          <w:szCs w:val="16"/>
+        </w:rPr>
+        <w:t>(Val617Phe) (detection limit ~ 1%)</w:t>
+      </w:r>
+      <w:r>
+        <w:rPr>
+          <w:rFonts w:cs="Arial"/>
+          <w:sz w:val="16"/>
+          <w:szCs w:val="16"/>
+        </w:rPr>
+        <w:t xml:space="preserve"> </w:t>
+      </w:r>
+      <w:r>
+        <w:rPr>
+          <w:rFonts w:cs="Arial"/>
+          <w:sz w:val="16"/>
+          <w:szCs w:val="16"/>
+        </w:rPr>
+        <w:t>and ASXL1 c.1934dup;p.(Gly646Trpfs*12) (detection limit ~ 5%)</w:t>
+      </w:r>
+      <w:r>
+        <w:rPr>
+          <w:rFonts w:cs="Arial"/>
+          <w:sz w:val="16"/>
+          <w:szCs w:val="16"/>
+        </w:rPr>
+        <w:t>. This assay is primarily qualitative however, the variant read frequency (VRF) is provided to assist with variant interpretation and is assumed to approximate VAF in most instances (noting that the VAF of some insertions/deletions may be underrepresented due to assay-based allele bias). Copy number variations, loss of heterozygosity, structural rearrangements or aneuploidies are not reported. Insertions or deletions (particularly those &gt; 25 bp in length</w:t>
+      </w:r>
+      <w:r>
+        <w:rPr>
+          <w:rFonts w:cs="Arial"/>
+          <w:sz w:val="16"/>
+          <w:szCs w:val="16"/>
+        </w:rPr>
+        <w:t xml:space="preserve"> or in homopolymer regions</w:t>
+      </w:r>
+      <w:r>
+        <w:rPr>
+          <w:rFonts w:cs="Arial"/>
+          <w:sz w:val="16"/>
+          <w:szCs w:val="16"/>
+        </w:rPr>
+        <w:t xml:space="preserve">), including FLT3-ITDs and UBTF-TDs, are not reliably detected by this assay. Genes are analysed using the reference transcripts listed below; coding exons found in alternative transcripts are not assessed by this assay. This assay does not distinguish between somatic and germline variants. In addition, the clonal origin of somatic variants (i.e. disease compartment or cell lineage) cannot be determined. </w:t>
       </w:r>
       <w:r>
         <w:rPr>
@@ -1796,7 +2000,23 @@
           <w:rFonts w:eastAsia="Times New Roman" w:cs="Arial"/>
           <w:szCs w:val="16"/>
         </w:rPr>
-        <w:t>detected with this assay. A separate assay may have been performed, result included in Test Results if sample tested.</w:t>
+        <w:t xml:space="preserve">detected with this assay. A separate assay may have been </w:t>
+      </w:r>
+      <w:proofErr w:type="gramStart"/>
+      <w:r>
+        <w:rPr>
+          <w:rFonts w:eastAsia="Times New Roman" w:cs="Arial"/>
+          <w:szCs w:val="16"/>
+        </w:rPr>
+        <w:t>performed,</w:t>
+      </w:r>
+      <w:proofErr w:type="gramEnd"/>
+      <w:r>
+        <w:rPr>
+          <w:rFonts w:eastAsia="Times New Roman" w:cs="Arial"/>
+          <w:szCs w:val="16"/>
+        </w:rPr>
+        <w:t xml:space="preserve"> result included in Test Results if sample tested.</w:t>
       </w:r>
     </w:p>
     <w:p>
@@ -2020,12 +2240,12 @@
           <w:szCs w:val="18"/>
         </w:rPr>
         <w:sectPr>
-          <w:headerReference w:type="even" r:id="rId10"/>
-          <w:headerReference w:type="default" r:id="rId11"/>
-          <w:footerReference w:type="even" r:id="rId12"/>
-          <w:footerReference w:type="default" r:id="rId13"/>
-          <w:headerReference w:type="first" r:id="rId14"/>
-          <w:footerReference w:type="first" r:id="rId15"/>
+          <w:headerReference w:type="even" r:id="rId11"/>
+          <w:headerReference w:type="default" r:id="rId12"/>
+          <w:footerReference w:type="even" r:id="rId13"/>
+          <w:footerReference w:type="default" r:id="rId14"/>
+          <w:headerReference w:type="first" r:id="rId15"/>
+          <w:footerReference w:type="first" r:id="rId16"/>
           <w:pgSz w:w="11900" w:h="16840"/>
           <w:pgMar w:top="1674" w:right="851" w:bottom="1134" w:left="851" w:header="680" w:footer="624" w:gutter="0"/>
           <w:pgNumType w:start="1"/>
@@ -2074,7 +2294,7 @@
       </w:r>
     </w:p>
     <w:sectPr>
-      <w:footerReference w:type="default" r:id="rId16"/>
+      <w:footerReference w:type="default" r:id="rId17"/>
       <w:pgSz w:w="11900" w:h="16840"/>
       <w:pgMar w:top="1674" w:right="851" w:bottom="1134" w:left="851" w:header="680" w:footer="851" w:gutter="0"/>
       <w:cols w:space="708"/>
@@ -3679,7 +3899,6 @@
   <w:style w:type="character" w:default="1" w:styleId="DefaultParagraphFont">
     <w:name w:val="Default Paragraph Font"/>
     <w:uiPriority w:val="1"/>
-    <w:semiHidden/>
     <w:unhideWhenUsed/>
   </w:style>
   <w:style w:type="table" w:default="1" w:styleId="TableNormal">
@@ -4793,6 +5012,15 @@
 </file>
 
 <file path=customXml/item1.xml><?xml version="1.0" encoding="utf-8"?>
+<?mso-contentType ?>
+<FormTemplates xmlns="http://schemas.microsoft.com/sharepoint/v3/contenttype/forms">
+  <Display>DocumentLibraryForm</Display>
+  <Edit>DocumentLibraryForm</Edit>
+  <New>DocumentLibraryForm</New>
+</FormTemplates>
+</file>
+
+<file path=customXml/item2.xml><?xml version="1.0" encoding="utf-8"?>
 <ct:contentTypeSchema xmlns:ct="http://schemas.microsoft.com/office/2006/metadata/contentType" xmlns:ma="http://schemas.microsoft.com/office/2006/metadata/properties/metaAttributes" ct:_="" ma:_="" ma:contentTypeName="Document" ma:contentTypeID="0x010100451F1F8C0772B440BA84570C3C4286EA" ma:contentTypeVersion="32" ma:contentTypeDescription="Create a new document." ma:contentTypeScope="" ma:versionID="90e8c606a0b6b5b4b872c17ba85863a2">
   <xsd:schema xmlns:xsd="http://www.w3.org/2001/XMLSchema" xmlns:xs="http://www.w3.org/2001/XMLSchema" xmlns:p="http://schemas.microsoft.com/office/2006/metadata/properties" xmlns:ns2="c44ab56d-57f8-4a14-86db-a39667906be8" xmlns:ns3="bbb6251c-984c-4fcb-9547-f40f6d5e63ff" targetNamespace="http://schemas.microsoft.com/office/2006/metadata/properties" ma:root="true" ma:fieldsID="80d7a31d270c8c6426fe636cb3f65a31" ns2:_="" ns3:_="">
     <xsd:import namespace="c44ab56d-57f8-4a14-86db-a39667906be8"/>
@@ -5115,20 +5343,7 @@
 </ct:contentTypeSchema>
 </file>
 
-<file path=customXml/item2.xml><?xml version="1.0" encoding="utf-8"?>
-<?mso-contentType ?>
-<FormTemplates xmlns="http://schemas.microsoft.com/sharepoint/v3/contenttype/forms">
-  <Display>DocumentLibraryForm</Display>
-  <Edit>DocumentLibraryForm</Edit>
-  <New>DocumentLibraryForm</New>
-</FormTemplates>
-</file>
-
 <file path=customXml/item3.xml><?xml version="1.0" encoding="utf-8"?>
-<b:Sources xmlns:b="http://schemas.openxmlformats.org/officeDocument/2006/bibliography" xmlns="http://schemas.openxmlformats.org/officeDocument/2006/bibliography" SelectedStyle="\APASixthEditionOfficeOnline.xsl" StyleName="APA" Version="6"/>
-</file>
-
-<file path=customXml/item4.xml><?xml version="1.0" encoding="utf-8"?>
 <p:properties xmlns:p="http://schemas.microsoft.com/office/2006/metadata/properties" xmlns:xsi="http://www.w3.org/2001/XMLSchema-instance" xmlns:pc="http://schemas.microsoft.com/office/infopath/2007/PartnerControls">
   <documentManagement>
     <DocumentType xmlns="c44ab56d-57f8-4a14-86db-a39667906be8" xsi:nil="true"/>
@@ -5191,11 +5406,11 @@
 </p:properties>
 </file>
 
-<file path=customXml/itemProps1.xml><?xml version="1.0" encoding="utf-8"?>
-<ds:datastoreItem xmlns:ds="http://schemas.openxmlformats.org/officeDocument/2006/customXml" ds:itemID="{BBF2B4FB-2F2E-4613-AF04-0A81BBFFEA49}"/>
+<file path=customXml/item4.xml><?xml version="1.0" encoding="utf-8"?>
+<b:Sources xmlns:b="http://schemas.openxmlformats.org/officeDocument/2006/bibliography" xmlns="http://schemas.openxmlformats.org/officeDocument/2006/bibliography" SelectedStyle="\APASixthEditionOfficeOnline.xsl" StyleName="APA" Version="6"/>
 </file>
 
-<file path=customXml/itemProps2.xml><?xml version="1.0" encoding="utf-8"?>
+<file path=customXml/itemProps1.xml><?xml version="1.0" encoding="utf-8"?>
 <ds:datastoreItem xmlns:ds="http://schemas.openxmlformats.org/officeDocument/2006/customXml" ds:itemID="{2435588C-205D-4628-90D0-1C44B74263C0}">
   <ds:schemaRefs>
     <ds:schemaRef ds:uri="http://schemas.microsoft.com/sharepoint/v3/contenttype/forms"/>
@@ -5203,14 +5418,40 @@
 </ds:datastoreItem>
 </file>
 
+<file path=customXml/itemProps2.xml><?xml version="1.0" encoding="utf-8"?>
+<ds:datastoreItem xmlns:ds="http://schemas.openxmlformats.org/officeDocument/2006/customXml" ds:itemID="{BBF2B4FB-2F2E-4613-AF04-0A81BBFFEA49}">
+  <ds:schemaRefs>
+    <ds:schemaRef ds:uri="http://schemas.microsoft.com/office/2006/metadata/contentType"/>
+    <ds:schemaRef ds:uri="http://schemas.microsoft.com/office/2006/metadata/properties/metaAttributes"/>
+    <ds:schemaRef ds:uri="http://www.w3.org/2001/XMLSchema"/>
+    <ds:schemaRef ds:uri="http://schemas.microsoft.com/office/2006/metadata/properties"/>
+    <ds:schemaRef ds:uri="c44ab56d-57f8-4a14-86db-a39667906be8"/>
+    <ds:schemaRef ds:uri="bbb6251c-984c-4fcb-9547-f40f6d5e63ff"/>
+    <ds:schemaRef ds:uri="http://schemas.microsoft.com/office/2006/documentManagement/types"/>
+    <ds:schemaRef ds:uri="http://schemas.microsoft.com/office/infopath/2007/PartnerControls"/>
+    <ds:schemaRef ds:uri="http://schemas.openxmlformats.org/package/2006/metadata/core-properties"/>
+    <ds:schemaRef ds:uri="http://purl.org/dc/elements/1.1/"/>
+    <ds:schemaRef ds:uri="http://purl.org/dc/terms/"/>
+    <ds:schemaRef ds:uri="http://schemas.microsoft.com/internal/obd"/>
+  </ds:schemaRefs>
+</ds:datastoreItem>
+</file>
+
 <file path=customXml/itemProps3.xml><?xml version="1.0" encoding="utf-8"?>
+<ds:datastoreItem xmlns:ds="http://schemas.openxmlformats.org/officeDocument/2006/customXml" ds:itemID="{E82AD027-CFD3-419F-AC15-8706284AE399}">
+  <ds:schemaRefs>
+    <ds:schemaRef ds:uri="http://schemas.microsoft.com/office/2006/metadata/properties"/>
+    <ds:schemaRef ds:uri="http://schemas.microsoft.com/office/infopath/2007/PartnerControls"/>
+    <ds:schemaRef ds:uri="c44ab56d-57f8-4a14-86db-a39667906be8"/>
+    <ds:schemaRef ds:uri="bbb6251c-984c-4fcb-9547-f40f6d5e63ff"/>
+  </ds:schemaRefs>
+</ds:datastoreItem>
+</file>
+
+<file path=customXml/itemProps4.xml><?xml version="1.0" encoding="utf-8"?>
 <ds:datastoreItem xmlns:ds="http://schemas.openxmlformats.org/officeDocument/2006/customXml" ds:itemID="{BC3154FD-FAC5-495B-8441-82BFAF522E08}">
   <ds:schemaRefs>
     <ds:schemaRef ds:uri="http://schemas.openxmlformats.org/officeDocument/2006/bibliography"/>
   </ds:schemaRefs>
 </ds:datastoreItem>
-</file>
-
-<file path=customXml/itemProps4.xml><?xml version="1.0" encoding="utf-8"?>
-<ds:datastoreItem xmlns:ds="http://schemas.openxmlformats.org/officeDocument/2006/customXml" ds:itemID="{E82AD027-CFD3-419F-AC15-8706284AE399}"/>
 </file>
</xml_diff>